<commit_message>
added solution for 1.1
</commit_message>
<xml_diff>
--- a/Tasks/Docs/initial/RequirementsTasks_v1.0.docx
+++ b/Tasks/Docs/initial/RequirementsTasks_v1.0.docx
@@ -242,6 +242,142 @@
         <w:t xml:space="preserve"> text.</w:t>
       </w:r>
       <w:proofErr w:type="gramEnd"/>
+      <w:r>
+        <w:rPr>
+          <w:rFonts w:cstheme="minorHAnsi"/>
+        </w:rPr>
+        <w:t xml:space="preserve"> </w:t>
+      </w:r>
+      <w:proofErr w:type="spellStart"/>
+      <w:r>
+        <w:rPr>
+          <w:rFonts w:cstheme="minorHAnsi"/>
+        </w:rPr>
+        <w:t>Aplicatia</w:t>
+      </w:r>
+      <w:proofErr w:type="spellEnd"/>
+      <w:r>
+        <w:rPr>
+          <w:rFonts w:cstheme="minorHAnsi"/>
+        </w:rPr>
+        <w:t xml:space="preserve"> </w:t>
+      </w:r>
+      <w:proofErr w:type="spellStart"/>
+      <w:proofErr w:type="gramStart"/>
+      <w:r>
+        <w:rPr>
+          <w:rFonts w:cstheme="minorHAnsi"/>
+        </w:rPr>
+        <w:t>este</w:t>
+      </w:r>
+      <w:proofErr w:type="spellEnd"/>
+      <w:proofErr w:type="gramEnd"/>
+      <w:r>
+        <w:rPr>
+          <w:rFonts w:cstheme="minorHAnsi"/>
+        </w:rPr>
+        <w:t xml:space="preserve"> de tip desktop. </w:t>
+      </w:r>
+      <w:proofErr w:type="spellStart"/>
+      <w:r>
+        <w:rPr>
+          <w:rFonts w:cstheme="minorHAnsi"/>
+        </w:rPr>
+        <w:t>Aplicatia</w:t>
+      </w:r>
+      <w:proofErr w:type="spellEnd"/>
+      <w:r>
+        <w:rPr>
+          <w:rFonts w:cstheme="minorHAnsi"/>
+        </w:rPr>
+        <w:t xml:space="preserve"> </w:t>
+      </w:r>
+      <w:proofErr w:type="spellStart"/>
+      <w:proofErr w:type="gramStart"/>
+      <w:r>
+        <w:rPr>
+          <w:rFonts w:cstheme="minorHAnsi"/>
+        </w:rPr>
+        <w:t>este</w:t>
+      </w:r>
+      <w:proofErr w:type="spellEnd"/>
+      <w:proofErr w:type="gramEnd"/>
+      <w:r>
+        <w:rPr>
+          <w:rFonts w:cstheme="minorHAnsi"/>
+        </w:rPr>
+        <w:t xml:space="preserve"> </w:t>
+      </w:r>
+      <w:proofErr w:type="spellStart"/>
+      <w:r>
+        <w:rPr>
+          <w:rFonts w:cstheme="minorHAnsi"/>
+        </w:rPr>
+        <w:t>dezvoltata</w:t>
+      </w:r>
+      <w:proofErr w:type="spellEnd"/>
+      <w:r>
+        <w:rPr>
+          <w:rFonts w:cstheme="minorHAnsi"/>
+        </w:rPr>
+        <w:t xml:space="preserve"> ca </w:t>
+      </w:r>
+      <w:proofErr w:type="spellStart"/>
+      <w:r>
+        <w:rPr>
+          <w:rFonts w:cstheme="minorHAnsi"/>
+        </w:rPr>
+        <w:t>si</w:t>
+      </w:r>
+      <w:proofErr w:type="spellEnd"/>
+      <w:r>
+        <w:rPr>
+          <w:rFonts w:cstheme="minorHAnsi"/>
+        </w:rPr>
+        <w:t xml:space="preserve"> </w:t>
+      </w:r>
+      <w:proofErr w:type="spellStart"/>
+      <w:r>
+        <w:rPr>
+          <w:rFonts w:cstheme="minorHAnsi"/>
+        </w:rPr>
+        <w:t>proiect</w:t>
+      </w:r>
+      <w:proofErr w:type="spellEnd"/>
+      <w:r>
+        <w:rPr>
+          <w:rFonts w:cstheme="minorHAnsi"/>
+        </w:rPr>
+        <w:t xml:space="preserve"> Maven </w:t>
+      </w:r>
+      <w:proofErr w:type="spellStart"/>
+      <w:r>
+        <w:rPr>
+          <w:rFonts w:cstheme="minorHAnsi"/>
+        </w:rPr>
+        <w:t>folosind</w:t>
+      </w:r>
+      <w:proofErr w:type="spellEnd"/>
+      <w:r>
+        <w:rPr>
+          <w:rFonts w:cstheme="minorHAnsi"/>
+        </w:rPr>
+        <w:t xml:space="preserve"> </w:t>
+      </w:r>
+      <w:proofErr w:type="spellStart"/>
+      <w:r>
+        <w:rPr>
+          <w:rFonts w:cstheme="minorHAnsi"/>
+        </w:rPr>
+        <w:t>Intelij</w:t>
+      </w:r>
+      <w:proofErr w:type="spellEnd"/>
+      <w:r>
+        <w:rPr>
+          <w:rFonts w:cstheme="minorHAnsi"/>
+        </w:rPr>
+        <w:t xml:space="preserve"> IDEA.</w:t>
+      </w:r>
       <w:r>
         <w:rPr>
           <w:rFonts w:cstheme="minorHAnsi"/>
@@ -1161,15 +1297,7 @@
         <w:rPr>
           <w:rFonts w:cstheme="minorHAnsi"/>
         </w:rPr>
-        <w:t xml:space="preserve"> la un anumit</w:t>
-      </w:r>
-      <w:bookmarkStart w:id="0" w:name="_GoBack"/>
-      <w:bookmarkEnd w:id="0"/>
-      <w:r>
-        <w:rPr>
-          <w:rFonts w:cstheme="minorHAnsi"/>
-        </w:rPr>
-        <w:t xml:space="preserve"> task.</w:t>
+        <w:t xml:space="preserve"> la un anumit task.</w:t>
       </w:r>
     </w:p>
     <w:p>
@@ -1274,14 +1402,22 @@
         <w:rPr>
           <w:rFonts w:cstheme="minorHAnsi"/>
         </w:rPr>
-        <w:t xml:space="preserve"> </w:t>
-      </w:r>
-      <w:r>
-        <w:rPr>
-          <w:rFonts w:cstheme="minorHAnsi"/>
-        </w:rPr>
-        <w:t>task</w:t>
-      </w:r>
+        <w:t xml:space="preserve"> task</w:t>
+      </w:r>
+      <w:r>
+        <w:rPr>
+          <w:rFonts w:cstheme="minorHAnsi"/>
+        </w:rPr>
+        <w:t xml:space="preserve"> </w:t>
+      </w:r>
+      <w:proofErr w:type="spellStart"/>
+      <w:r>
+        <w:rPr>
+          <w:rFonts w:cstheme="minorHAnsi"/>
+        </w:rPr>
+        <w:t>selectat</w:t>
+      </w:r>
+      <w:proofErr w:type="spellEnd"/>
       <w:r>
         <w:rPr>
           <w:rFonts w:cstheme="minorHAnsi"/>
@@ -1377,9 +1513,107 @@
         <w:rPr>
           <w:rFonts w:cstheme="minorHAnsi"/>
         </w:rPr>
-        <w:t xml:space="preserve"> task.</w:t>
+        <w:t xml:space="preserve"> task</w:t>
+      </w:r>
+      <w:r>
+        <w:rPr>
+          <w:rFonts w:cstheme="minorHAnsi"/>
+        </w:rPr>
+        <w:t xml:space="preserve"> </w:t>
+      </w:r>
+      <w:proofErr w:type="spellStart"/>
+      <w:r>
+        <w:rPr>
+          <w:rFonts w:cstheme="minorHAnsi"/>
+        </w:rPr>
+        <w:t>selectat</w:t>
+      </w:r>
+      <w:proofErr w:type="spellEnd"/>
+      <w:r>
+        <w:rPr>
+          <w:rFonts w:cstheme="minorHAnsi"/>
+        </w:rPr>
+        <w:t>.</w:t>
       </w:r>
       <w:proofErr w:type="gramEnd"/>
+    </w:p>
+    <w:p>
+      <w:pPr>
+        <w:widowControl w:val="0"/>
+        <w:tabs>
+          <w:tab w:val="left" w:pos="284"/>
+        </w:tabs>
+        <w:autoSpaceDE w:val="0"/>
+        <w:autoSpaceDN w:val="0"/>
+        <w:adjustRightInd w:val="0"/>
+        <w:spacing w:after="0" w:line="240" w:lineRule="auto"/>
+        <w:ind w:left="567" w:right="75"/>
+        <w:jc w:val="both"/>
+        <w:rPr>
+          <w:rFonts w:cstheme="minorHAnsi"/>
+        </w:rPr>
+      </w:pPr>
+    </w:p>
+    <w:p>
+      <w:pPr>
+        <w:widowControl w:val="0"/>
+        <w:tabs>
+          <w:tab w:val="left" w:pos="284"/>
+        </w:tabs>
+        <w:autoSpaceDE w:val="0"/>
+        <w:autoSpaceDN w:val="0"/>
+        <w:adjustRightInd w:val="0"/>
+        <w:spacing w:after="0" w:line="240" w:lineRule="auto"/>
+        <w:ind w:left="567" w:right="75"/>
+        <w:jc w:val="both"/>
+        <w:rPr>
+          <w:rFonts w:cstheme="minorHAnsi"/>
+        </w:rPr>
+      </w:pPr>
+      <w:r>
+        <w:rPr>
+          <w:rFonts w:cstheme="minorHAnsi"/>
+          <w:b/>
+        </w:rPr>
+        <w:t>F06.</w:t>
+      </w:r>
+      <w:r>
+        <w:rPr>
+          <w:rFonts w:cstheme="minorHAnsi"/>
+          <w:b/>
+        </w:rPr>
+        <w:t xml:space="preserve"> </w:t>
+      </w:r>
+      <w:proofErr w:type="spellStart"/>
+      <w:r>
+        <w:rPr>
+          <w:rFonts w:cstheme="minorHAnsi"/>
+        </w:rPr>
+        <w:t>Resetarea</w:t>
+      </w:r>
+      <w:proofErr w:type="spellEnd"/>
+      <w:r>
+        <w:rPr>
+          <w:rFonts w:cstheme="minorHAnsi"/>
+        </w:rPr>
+        <w:t xml:space="preserve"> </w:t>
+      </w:r>
+      <w:proofErr w:type="spellStart"/>
+      <w:r>
+        <w:rPr>
+          <w:rFonts w:cstheme="minorHAnsi"/>
+        </w:rPr>
+        <w:t>filtrului</w:t>
+      </w:r>
+      <w:proofErr w:type="spellEnd"/>
+      <w:r>
+        <w:rPr>
+          <w:rFonts w:cstheme="minorHAnsi"/>
+        </w:rPr>
+        <w:t xml:space="preserve"> </w:t>
+      </w:r>
+      <w:bookmarkStart w:id="0" w:name="_GoBack"/>
+      <w:bookmarkEnd w:id="0"/>
     </w:p>
     <w:sectPr>
       <w:headerReference w:type="default" r:id="rId9"/>
@@ -1422,7 +1656,7 @@
 <w:ftr xmlns:wpc="http://schemas.microsoft.com/office/word/2010/wordprocessingCanvas" xmlns:mc="http://schemas.openxmlformats.org/markup-compatibility/2006" xmlns:o="urn:schemas-microsoft-com:office:office" xmlns:r="http://schemas.openxmlformats.org/officeDocument/2006/relationships" xmlns:m="http://schemas.openxmlformats.org/officeDocument/2006/math" xmlns:v="urn:schemas-microsoft-com:vml" xmlns:wp14="http://schemas.microsoft.com/office/word/2010/wordprocessingDrawing" xmlns:wp="http://schemas.openxmlformats.org/drawingml/2006/wordprocessingDrawing" xmlns:w10="urn:schemas-microsoft-com:office:word" xmlns:w="http://schemas.openxmlformats.org/wordprocessingml/2006/main" xmlns:w14="http://schemas.microsoft.com/office/word/2010/wordml" xmlns:wpg="http://schemas.microsoft.com/office/word/2010/wordprocessingGroup" xmlns:wpi="http://schemas.microsoft.com/office/word/2010/wordprocessingInk" xmlns:wne="http://schemas.microsoft.com/office/word/2006/wordml" xmlns:wps="http://schemas.microsoft.com/office/word/2010/wordprocessingShape" mc:Ignorable="w14 wp14">
   <w:p>
     <w:pPr>
-      <w:pStyle w:val="Footer"/>
+      <w:pStyle w:val="Subsol"/>
       <w:tabs>
         <w:tab w:val="clear" w:pos="9360"/>
         <w:tab w:val="right" w:pos="10206"/>
@@ -1466,7 +1700,7 @@
 <w:hdr xmlns:wpc="http://schemas.microsoft.com/office/word/2010/wordprocessingCanvas" xmlns:mc="http://schemas.openxmlformats.org/markup-compatibility/2006" xmlns:o="urn:schemas-microsoft-com:office:office" xmlns:r="http://schemas.openxmlformats.org/officeDocument/2006/relationships" xmlns:m="http://schemas.openxmlformats.org/officeDocument/2006/math" xmlns:v="urn:schemas-microsoft-com:vml" xmlns:wp14="http://schemas.microsoft.com/office/word/2010/wordprocessingDrawing" xmlns:wp="http://schemas.openxmlformats.org/drawingml/2006/wordprocessingDrawing" xmlns:w10="urn:schemas-microsoft-com:office:word" xmlns:w="http://schemas.openxmlformats.org/wordprocessingml/2006/main" xmlns:w14="http://schemas.microsoft.com/office/word/2010/wordml" xmlns:wpg="http://schemas.microsoft.com/office/word/2010/wordprocessingGroup" xmlns:wpi="http://schemas.microsoft.com/office/word/2010/wordprocessingInk" xmlns:wne="http://schemas.microsoft.com/office/word/2006/wordml" xmlns:wps="http://schemas.microsoft.com/office/word/2010/wordprocessingShape" mc:Ignorable="w14 wp14">
   <w:p>
     <w:pPr>
-      <w:pStyle w:val="Header"/>
+      <w:pStyle w:val="Antet"/>
       <w:tabs>
         <w:tab w:val="clear" w:pos="4680"/>
         <w:tab w:val="clear" w:pos="9360"/>
@@ -1514,6 +1748,7 @@
       </w:rPr>
       <w:t xml:space="preserve">Proiect 1. </w:t>
     </w:r>
+    <w:proofErr w:type="spellStart"/>
     <w:r>
       <w:rPr>
         <w:rFonts w:cstheme="minorHAnsi"/>
@@ -1524,6 +1759,7 @@
       </w:rPr>
       <w:t>Tasks</w:t>
     </w:r>
+    <w:proofErr w:type="spellEnd"/>
     <w:r>
       <w:rPr>
         <w:rFonts w:cstheme="minorHAnsi"/>
@@ -3892,13 +4128,13 @@
     <w:name w:val="Normal"/>
     <w:qFormat/>
   </w:style>
-  <w:style w:type="character" w:default="1" w:styleId="DefaultParagraphFont">
+  <w:style w:type="character" w:default="1" w:styleId="Fontdeparagrafimplicit">
     <w:name w:val="Default Paragraph Font"/>
     <w:uiPriority w:val="1"/>
     <w:semiHidden/>
     <w:unhideWhenUsed/>
   </w:style>
-  <w:style w:type="table" w:default="1" w:styleId="TableNormal">
+  <w:style w:type="table" w:default="1" w:styleId="TabelNormal">
     <w:name w:val="Normal Table"/>
     <w:uiPriority w:val="99"/>
     <w:semiHidden/>
@@ -3913,16 +4149,16 @@
       </w:tblCellMar>
     </w:tblPr>
   </w:style>
-  <w:style w:type="numbering" w:default="1" w:styleId="NoList">
+  <w:style w:type="numbering" w:default="1" w:styleId="FrListare">
     <w:name w:val="No List"/>
     <w:uiPriority w:val="99"/>
     <w:semiHidden/>
     <w:unhideWhenUsed/>
   </w:style>
-  <w:style w:type="paragraph" w:styleId="Header">
+  <w:style w:type="paragraph" w:styleId="Antet">
     <w:name w:val="header"/>
     <w:basedOn w:val="Normal"/>
-    <w:link w:val="HeaderChar"/>
+    <w:link w:val="AntetCaracter"/>
     <w:uiPriority w:val="99"/>
     <w:unhideWhenUsed/>
     <w:rsid w:val="005F6A53"/>
@@ -3934,17 +4170,17 @@
       <w:spacing w:after="0" w:line="240" w:lineRule="auto"/>
     </w:pPr>
   </w:style>
-  <w:style w:type="character" w:customStyle="1" w:styleId="HeaderChar">
-    <w:name w:val="Header Char"/>
-    <w:basedOn w:val="DefaultParagraphFont"/>
-    <w:link w:val="Header"/>
+  <w:style w:type="character" w:customStyle="1" w:styleId="AntetCaracter">
+    <w:name w:val="Antet Caracter"/>
+    <w:basedOn w:val="Fontdeparagrafimplicit"/>
+    <w:link w:val="Antet"/>
     <w:uiPriority w:val="99"/>
     <w:rsid w:val="005F6A53"/>
   </w:style>
-  <w:style w:type="paragraph" w:styleId="Footer">
+  <w:style w:type="paragraph" w:styleId="Subsol">
     <w:name w:val="footer"/>
     <w:basedOn w:val="Normal"/>
-    <w:link w:val="FooterChar"/>
+    <w:link w:val="SubsolCaracter"/>
     <w:uiPriority w:val="99"/>
     <w:unhideWhenUsed/>
     <w:rsid w:val="005F6A53"/>
@@ -3956,17 +4192,17 @@
       <w:spacing w:after="0" w:line="240" w:lineRule="auto"/>
     </w:pPr>
   </w:style>
-  <w:style w:type="character" w:customStyle="1" w:styleId="FooterChar">
-    <w:name w:val="Footer Char"/>
-    <w:basedOn w:val="DefaultParagraphFont"/>
-    <w:link w:val="Footer"/>
+  <w:style w:type="character" w:customStyle="1" w:styleId="SubsolCaracter">
+    <w:name w:val="Subsol Caracter"/>
+    <w:basedOn w:val="Fontdeparagrafimplicit"/>
+    <w:link w:val="Subsol"/>
     <w:uiPriority w:val="99"/>
     <w:rsid w:val="005F6A53"/>
   </w:style>
-  <w:style w:type="paragraph" w:styleId="BalloonText">
+  <w:style w:type="paragraph" w:styleId="TextnBalon">
     <w:name w:val="Balloon Text"/>
     <w:basedOn w:val="Normal"/>
-    <w:link w:val="BalloonTextChar"/>
+    <w:link w:val="TextnBalonCaracter"/>
     <w:uiPriority w:val="99"/>
     <w:semiHidden/>
     <w:unhideWhenUsed/>
@@ -3980,10 +4216,10 @@
       <w:szCs w:val="16"/>
     </w:rPr>
   </w:style>
-  <w:style w:type="character" w:customStyle="1" w:styleId="BalloonTextChar">
-    <w:name w:val="Balloon Text Char"/>
-    <w:basedOn w:val="DefaultParagraphFont"/>
-    <w:link w:val="BalloonText"/>
+  <w:style w:type="character" w:customStyle="1" w:styleId="TextnBalonCaracter">
+    <w:name w:val="Text în Balon Caracter"/>
+    <w:basedOn w:val="Fontdeparagrafimplicit"/>
+    <w:link w:val="TextnBalon"/>
     <w:uiPriority w:val="99"/>
     <w:semiHidden/>
     <w:rsid w:val="005F6A53"/>
@@ -3995,7 +4231,7 @@
   </w:style>
   <w:style w:type="character" w:styleId="Hyperlink">
     <w:name w:val="Hyperlink"/>
-    <w:basedOn w:val="DefaultParagraphFont"/>
+    <w:basedOn w:val="Fontdeparagrafimplicit"/>
     <w:uiPriority w:val="99"/>
     <w:unhideWhenUsed/>
     <w:rsid w:val="00004335"/>
@@ -4004,7 +4240,7 @@
       <w:u w:val="single"/>
     </w:rPr>
   </w:style>
-  <w:style w:type="paragraph" w:styleId="ListParagraph">
+  <w:style w:type="paragraph" w:styleId="Listparagraf">
     <w:name w:val="List Paragraph"/>
     <w:basedOn w:val="Normal"/>
     <w:uiPriority w:val="34"/>
@@ -4015,9 +4251,9 @@
       <w:contextualSpacing/>
     </w:pPr>
   </w:style>
-  <w:style w:type="table" w:styleId="TableGrid">
+  <w:style w:type="table" w:styleId="GrilTabel">
     <w:name w:val="Table Grid"/>
-    <w:basedOn w:val="TableNormal"/>
+    <w:basedOn w:val="TabelNormal"/>
     <w:uiPriority w:val="59"/>
     <w:rsid w:val="0042347A"/>
     <w:pPr>
@@ -4197,13 +4433,13 @@
     <w:name w:val="Normal"/>
     <w:qFormat/>
   </w:style>
-  <w:style w:type="character" w:default="1" w:styleId="DefaultParagraphFont">
+  <w:style w:type="character" w:default="1" w:styleId="Fontdeparagrafimplicit">
     <w:name w:val="Default Paragraph Font"/>
     <w:uiPriority w:val="1"/>
     <w:semiHidden/>
     <w:unhideWhenUsed/>
   </w:style>
-  <w:style w:type="table" w:default="1" w:styleId="TableNormal">
+  <w:style w:type="table" w:default="1" w:styleId="TabelNormal">
     <w:name w:val="Normal Table"/>
     <w:uiPriority w:val="99"/>
     <w:semiHidden/>
@@ -4218,16 +4454,16 @@
       </w:tblCellMar>
     </w:tblPr>
   </w:style>
-  <w:style w:type="numbering" w:default="1" w:styleId="NoList">
+  <w:style w:type="numbering" w:default="1" w:styleId="FrListare">
     <w:name w:val="No List"/>
     <w:uiPriority w:val="99"/>
     <w:semiHidden/>
     <w:unhideWhenUsed/>
   </w:style>
-  <w:style w:type="paragraph" w:styleId="Header">
+  <w:style w:type="paragraph" w:styleId="Antet">
     <w:name w:val="header"/>
     <w:basedOn w:val="Normal"/>
-    <w:link w:val="HeaderChar"/>
+    <w:link w:val="AntetCaracter"/>
     <w:uiPriority w:val="99"/>
     <w:unhideWhenUsed/>
     <w:rsid w:val="005F6A53"/>
@@ -4239,17 +4475,17 @@
       <w:spacing w:after="0" w:line="240" w:lineRule="auto"/>
     </w:pPr>
   </w:style>
-  <w:style w:type="character" w:customStyle="1" w:styleId="HeaderChar">
-    <w:name w:val="Header Char"/>
-    <w:basedOn w:val="DefaultParagraphFont"/>
-    <w:link w:val="Header"/>
+  <w:style w:type="character" w:customStyle="1" w:styleId="AntetCaracter">
+    <w:name w:val="Antet Caracter"/>
+    <w:basedOn w:val="Fontdeparagrafimplicit"/>
+    <w:link w:val="Antet"/>
     <w:uiPriority w:val="99"/>
     <w:rsid w:val="005F6A53"/>
   </w:style>
-  <w:style w:type="paragraph" w:styleId="Footer">
+  <w:style w:type="paragraph" w:styleId="Subsol">
     <w:name w:val="footer"/>
     <w:basedOn w:val="Normal"/>
-    <w:link w:val="FooterChar"/>
+    <w:link w:val="SubsolCaracter"/>
     <w:uiPriority w:val="99"/>
     <w:unhideWhenUsed/>
     <w:rsid w:val="005F6A53"/>
@@ -4261,17 +4497,17 @@
       <w:spacing w:after="0" w:line="240" w:lineRule="auto"/>
     </w:pPr>
   </w:style>
-  <w:style w:type="character" w:customStyle="1" w:styleId="FooterChar">
-    <w:name w:val="Footer Char"/>
-    <w:basedOn w:val="DefaultParagraphFont"/>
-    <w:link w:val="Footer"/>
+  <w:style w:type="character" w:customStyle="1" w:styleId="SubsolCaracter">
+    <w:name w:val="Subsol Caracter"/>
+    <w:basedOn w:val="Fontdeparagrafimplicit"/>
+    <w:link w:val="Subsol"/>
     <w:uiPriority w:val="99"/>
     <w:rsid w:val="005F6A53"/>
   </w:style>
-  <w:style w:type="paragraph" w:styleId="BalloonText">
+  <w:style w:type="paragraph" w:styleId="TextnBalon">
     <w:name w:val="Balloon Text"/>
     <w:basedOn w:val="Normal"/>
-    <w:link w:val="BalloonTextChar"/>
+    <w:link w:val="TextnBalonCaracter"/>
     <w:uiPriority w:val="99"/>
     <w:semiHidden/>
     <w:unhideWhenUsed/>
@@ -4285,10 +4521,10 @@
       <w:szCs w:val="16"/>
     </w:rPr>
   </w:style>
-  <w:style w:type="character" w:customStyle="1" w:styleId="BalloonTextChar">
-    <w:name w:val="Balloon Text Char"/>
-    <w:basedOn w:val="DefaultParagraphFont"/>
-    <w:link w:val="BalloonText"/>
+  <w:style w:type="character" w:customStyle="1" w:styleId="TextnBalonCaracter">
+    <w:name w:val="Text în Balon Caracter"/>
+    <w:basedOn w:val="Fontdeparagrafimplicit"/>
+    <w:link w:val="TextnBalon"/>
     <w:uiPriority w:val="99"/>
     <w:semiHidden/>
     <w:rsid w:val="005F6A53"/>
@@ -4300,7 +4536,7 @@
   </w:style>
   <w:style w:type="character" w:styleId="Hyperlink">
     <w:name w:val="Hyperlink"/>
-    <w:basedOn w:val="DefaultParagraphFont"/>
+    <w:basedOn w:val="Fontdeparagrafimplicit"/>
     <w:uiPriority w:val="99"/>
     <w:unhideWhenUsed/>
     <w:rsid w:val="00004335"/>
@@ -4309,7 +4545,7 @@
       <w:u w:val="single"/>
     </w:rPr>
   </w:style>
-  <w:style w:type="paragraph" w:styleId="ListParagraph">
+  <w:style w:type="paragraph" w:styleId="Listparagraf">
     <w:name w:val="List Paragraph"/>
     <w:basedOn w:val="Normal"/>
     <w:uiPriority w:val="34"/>
@@ -4320,9 +4556,9 @@
       <w:contextualSpacing/>
     </w:pPr>
   </w:style>
-  <w:style w:type="table" w:styleId="TableGrid">
+  <w:style w:type="table" w:styleId="GrilTabel">
     <w:name w:val="Table Grid"/>
-    <w:basedOn w:val="TableNormal"/>
+    <w:basedOn w:val="TabelNormal"/>
     <w:uiPriority w:val="59"/>
     <w:rsid w:val="0042347A"/>
     <w:pPr>
@@ -4632,7 +4868,7 @@
 </file>
 
 <file path=customXml/itemProps1.xml><?xml version="1.0" encoding="utf-8"?>
-<ds:datastoreItem xmlns:ds="http://schemas.openxmlformats.org/officeDocument/2006/customXml" ds:itemID="{0DAA4F42-FE94-4138-98D7-131A93CDB36F}">
+<ds:datastoreItem xmlns:ds="http://schemas.openxmlformats.org/officeDocument/2006/customXml" ds:itemID="{9A448F93-4BE9-428C-95F7-36C79EB310F4}">
   <ds:schemaRefs>
     <ds:schemaRef ds:uri="http://schemas.openxmlformats.org/officeDocument/2006/bibliography"/>
   </ds:schemaRefs>

</xml_diff>